<commit_message>
Fichiers modèles doc et txt
Ajout de la syntaxe -vers-
Ajout numéro page dans Word
</commit_message>
<xml_diff>
--- a/download/logicielA-vers-logicielB.docx
+++ b/download/logicielA-vers-logicielB.docx
@@ -590,8 +590,6 @@
         </w:rPr>
         <w:t>/ L’index ci-dessous est automatique. Complétez la fiche dans les pages suivantes, en utilisant les Styles Titre 1, Titre 2 et si nécessaire Titre 3 pour organiser vos titres de chapitres et sous-chapitres. Une fois le contenu réalisé, cliquez sur l’index, puis « Mettre à jour la table », puis « Mettre à jour toute la table »</w:t>
       </w:r>
-      <w:bookmarkStart w:id="1" w:name="_GoBack"/>
-      <w:bookmarkEnd w:id="1"/>
     </w:p>
     <w:p>
       <w:pPr>
@@ -1175,12 +1173,12 @@
       <w:pPr>
         <w:pStyle w:val="Titre1"/>
       </w:pPr>
-      <w:bookmarkStart w:id="2" w:name="_Toc507251206"/>
+      <w:bookmarkStart w:id="1" w:name="_Toc507251206"/>
       <w:r>
         <w:t>Prérequis</w:t>
       </w:r>
       <w:bookmarkEnd w:id="0"/>
-      <w:bookmarkEnd w:id="2"/>
+      <w:bookmarkEnd w:id="1"/>
     </w:p>
     <w:p>
       <w:pPr>
@@ -1224,16 +1222,16 @@
       <w:pPr>
         <w:pStyle w:val="Titre2"/>
       </w:pPr>
-      <w:bookmarkStart w:id="3" w:name="_Toc505065428"/>
-      <w:bookmarkStart w:id="4" w:name="_Toc507251207"/>
+      <w:bookmarkStart w:id="2" w:name="_Toc505065428"/>
+      <w:bookmarkStart w:id="3" w:name="_Toc507251207"/>
       <w:r>
         <w:rPr>
           <w:highlight w:val="yellow"/>
         </w:rPr>
         <w:t>Test titre 2</w:t>
       </w:r>
+      <w:bookmarkEnd w:id="2"/>
       <w:bookmarkEnd w:id="3"/>
-      <w:bookmarkEnd w:id="4"/>
     </w:p>
     <w:p>
       <w:pPr>
@@ -1572,8 +1570,8 @@
           <w:highlight w:val="yellow"/>
         </w:rPr>
       </w:pPr>
-      <w:bookmarkStart w:id="5" w:name="_Toc505065429"/>
-      <w:bookmarkStart w:id="6" w:name="_Toc507251208"/>
+      <w:bookmarkStart w:id="4" w:name="_Toc505065429"/>
+      <w:bookmarkStart w:id="5" w:name="_Toc507251208"/>
       <w:r>
         <w:t xml:space="preserve">Export </w:t>
       </w:r>
@@ -1606,8 +1604,8 @@
         </w:rPr>
         <w:t xml:space="preserve"> A</w:t>
       </w:r>
+      <w:bookmarkEnd w:id="4"/>
       <w:bookmarkEnd w:id="5"/>
-      <w:bookmarkEnd w:id="6"/>
     </w:p>
     <w:p>
       <w:pPr>
@@ -1639,16 +1637,16 @@
       <w:pPr>
         <w:pStyle w:val="Titre2"/>
       </w:pPr>
-      <w:bookmarkStart w:id="7" w:name="_Toc505065430"/>
-      <w:bookmarkStart w:id="8" w:name="_Toc507251209"/>
+      <w:bookmarkStart w:id="6" w:name="_Toc505065430"/>
+      <w:bookmarkStart w:id="7" w:name="_Toc507251209"/>
       <w:r>
         <w:rPr>
           <w:highlight w:val="yellow"/>
         </w:rPr>
         <w:t>Test titre 2</w:t>
       </w:r>
+      <w:bookmarkEnd w:id="6"/>
       <w:bookmarkEnd w:id="7"/>
-      <w:bookmarkEnd w:id="8"/>
     </w:p>
     <w:p>
       <w:pPr>
@@ -1981,8 +1979,8 @@
       <w:pPr>
         <w:pStyle w:val="Titre1"/>
       </w:pPr>
-      <w:bookmarkStart w:id="9" w:name="_Toc505065431"/>
-      <w:bookmarkStart w:id="10" w:name="_Toc507251210"/>
+      <w:bookmarkStart w:id="8" w:name="_Toc505065431"/>
+      <w:bookmarkStart w:id="9" w:name="_Toc507251210"/>
       <w:r>
         <w:t xml:space="preserve">Import </w:t>
       </w:r>
@@ -2007,8 +2005,8 @@
         </w:rPr>
         <w:t>Logiciel B</w:t>
       </w:r>
+      <w:bookmarkEnd w:id="8"/>
       <w:bookmarkEnd w:id="9"/>
-      <w:bookmarkEnd w:id="10"/>
     </w:p>
     <w:p>
       <w:pPr>
@@ -2043,13 +2041,13 @@
       <w:pPr>
         <w:pStyle w:val="Titre1"/>
       </w:pPr>
-      <w:bookmarkStart w:id="11" w:name="_Toc505065432"/>
-      <w:bookmarkStart w:id="12" w:name="_Toc507251211"/>
+      <w:bookmarkStart w:id="10" w:name="_Toc505065432"/>
+      <w:bookmarkStart w:id="11" w:name="_Toc507251211"/>
       <w:r>
         <w:t>Autres ressources mises à disposition</w:t>
       </w:r>
+      <w:bookmarkEnd w:id="10"/>
       <w:bookmarkEnd w:id="11"/>
-      <w:bookmarkEnd w:id="12"/>
     </w:p>
     <w:p>
       <w:pPr>
@@ -2143,8 +2141,12 @@
       </w:r>
     </w:p>
     <w:sectPr>
-      <w:headerReference w:type="default" r:id="rId8"/>
-      <w:footerReference w:type="default" r:id="rId9"/>
+      <w:headerReference w:type="even" r:id="rId8"/>
+      <w:headerReference w:type="default" r:id="rId9"/>
+      <w:footerReference w:type="even" r:id="rId10"/>
+      <w:footerReference w:type="default" r:id="rId11"/>
+      <w:headerReference w:type="first" r:id="rId12"/>
+      <w:footerReference w:type="first" r:id="rId13"/>
       <w:pgSz w:w="11906" w:h="16838"/>
       <w:pgMar w:top="1254" w:right="1417" w:bottom="1135" w:left="1417" w:header="708" w:footer="298" w:gutter="0"/>
       <w:cols w:space="708"/>
@@ -2180,6 +2182,16 @@
 </file>
 
 <file path=word/footer1.xml><?xml version="1.0" encoding="utf-8"?>
+<w:ftr xmlns:wpc="http://schemas.microsoft.com/office/word/2010/wordprocessingCanvas" xmlns:cx="http://schemas.microsoft.com/office/drawing/2014/chartex" xmlns:cx1="http://schemas.microsoft.com/office/drawing/2015/9/8/chartex" xmlns:cx2="http://schemas.microsoft.com/office/drawing/2015/10/21/chartex" xmlns:cx3="http://schemas.microsoft.com/office/drawing/2016/5/9/chartex" xmlns:cx4="http://schemas.microsoft.com/office/drawing/2016/5/10/chartex" xmlns:cx5="http://schemas.microsoft.com/office/drawing/2016/5/11/chartex" xmlns:cx6="http://schemas.microsoft.com/office/drawing/2016/5/12/chartex" xmlns:cx7="http://schemas.microsoft.com/office/drawing/2016/5/13/chartex" xmlns:cx8="http://schemas.microsoft.com/office/drawing/2016/5/14/chartex" xmlns:mc="http://schemas.openxmlformats.org/markup-compatibility/2006" xmlns:aink="http://schemas.microsoft.com/office/drawing/2016/ink" xmlns:am3d="http://schemas.microsoft.com/office/drawing/2017/model3d" xmlns:o="urn:schemas-microsoft-com:office:office" xmlns:r="http://schemas.openxmlformats.org/officeDocument/2006/relationships" xmlns:m="http://schemas.openxmlformats.org/officeDocument/2006/math" xmlns:v="urn:schemas-microsoft-com:vml" xmlns:wp14="http://schemas.microsoft.com/office/word/2010/wordprocessingDrawing" xmlns:wp="http://schemas.openxmlformats.org/drawingml/2006/wordprocessingDrawing" xmlns:w10="urn:schemas-microsoft-com:office:word" xmlns:w="http://schemas.openxmlformats.org/wordprocessingml/2006/main" xmlns:w14="http://schemas.microsoft.com/office/word/2010/wordml" xmlns:w15="http://schemas.microsoft.com/office/word/2012/wordml" xmlns:w16cid="http://schemas.microsoft.com/office/word/2016/wordml/cid" xmlns:w16se="http://schemas.microsoft.com/office/word/2015/wordml/symex" xmlns:wpg="http://schemas.microsoft.com/office/word/2010/wordprocessingGroup" xmlns:wpi="http://schemas.microsoft.com/office/word/2010/wordprocessingInk" xmlns:wne="http://schemas.microsoft.com/office/word/2006/wordml" xmlns:wps="http://schemas.microsoft.com/office/word/2010/wordprocessingShape" mc:Ignorable="w14 w15 w16se w16cid wp14">
+  <w:p>
+    <w:pPr>
+      <w:pStyle w:val="Pieddepage"/>
+    </w:pPr>
+  </w:p>
+</w:ftr>
+</file>
+
+<file path=word/footer2.xml><?xml version="1.0" encoding="utf-8"?>
 <w:ftr xmlns:wpc="http://schemas.microsoft.com/office/word/2010/wordprocessingCanvas" xmlns:cx="http://schemas.microsoft.com/office/drawing/2014/chartex" xmlns:cx1="http://schemas.microsoft.com/office/drawing/2015/9/8/chartex" xmlns:cx2="http://schemas.microsoft.com/office/drawing/2015/10/21/chartex" xmlns:cx3="http://schemas.microsoft.com/office/drawing/2016/5/9/chartex" xmlns:cx4="http://schemas.microsoft.com/office/drawing/2016/5/10/chartex" xmlns:cx5="http://schemas.microsoft.com/office/drawing/2016/5/11/chartex" xmlns:cx6="http://schemas.microsoft.com/office/drawing/2016/5/12/chartex" xmlns:cx7="http://schemas.microsoft.com/office/drawing/2016/5/13/chartex" xmlns:cx8="http://schemas.microsoft.com/office/drawing/2016/5/14/chartex" xmlns:mc="http://schemas.openxmlformats.org/markup-compatibility/2006" xmlns:aink="http://schemas.microsoft.com/office/drawing/2016/ink" xmlns:am3d="http://schemas.microsoft.com/office/drawing/2017/model3d" xmlns:o="urn:schemas-microsoft-com:office:office" xmlns:r="http://schemas.openxmlformats.org/officeDocument/2006/relationships" xmlns:m="http://schemas.openxmlformats.org/officeDocument/2006/math" xmlns:v="urn:schemas-microsoft-com:vml" xmlns:wp14="http://schemas.microsoft.com/office/word/2010/wordprocessingDrawing" xmlns:wp="http://schemas.openxmlformats.org/drawingml/2006/wordprocessingDrawing" xmlns:w10="urn:schemas-microsoft-com:office:word" xmlns:w="http://schemas.openxmlformats.org/wordprocessingml/2006/main" xmlns:w14="http://schemas.microsoft.com/office/word/2010/wordml" xmlns:w15="http://schemas.microsoft.com/office/word/2012/wordml" xmlns:w16cid="http://schemas.microsoft.com/office/word/2016/wordml/cid" xmlns:w16se="http://schemas.microsoft.com/office/word/2015/wordml/symex" xmlns:wpg="http://schemas.microsoft.com/office/word/2010/wordprocessingGroup" xmlns:wpi="http://schemas.microsoft.com/office/word/2010/wordprocessingInk" xmlns:wne="http://schemas.microsoft.com/office/word/2006/wordml" xmlns:wps="http://schemas.microsoft.com/office/word/2010/wordprocessingShape" mc:Ignorable="w14 w15 w16se w16cid wp14">
   <w:p>
     <w:pPr>
@@ -2320,6 +2332,7 @@
       </w:rPr>
       <w:t xml:space="preserve"> de </w:t>
     </w:r>
+    <w:proofErr w:type="spellStart"/>
     <w:r>
       <w:rPr>
         <w:rFonts w:asciiTheme="minorHAnsi" w:hAnsiTheme="minorHAnsi"/>
@@ -2327,8 +2340,29 @@
         <w:sz w:val="20"/>
         <w:szCs w:val="20"/>
       </w:rPr>
-      <w:t>buildingSMART France-Mediaconstruct</w:t>
-    </w:r>
+      <w:t>buildingSMART</w:t>
+    </w:r>
+    <w:proofErr w:type="spellEnd"/>
+    <w:r>
+      <w:rPr>
+        <w:rFonts w:asciiTheme="minorHAnsi" w:hAnsiTheme="minorHAnsi"/>
+        <w:b w:val="0"/>
+        <w:sz w:val="20"/>
+        <w:szCs w:val="20"/>
+      </w:rPr>
+      <w:t xml:space="preserve"> France-</w:t>
+    </w:r>
+    <w:proofErr w:type="spellStart"/>
+    <w:r>
+      <w:rPr>
+        <w:rFonts w:asciiTheme="minorHAnsi" w:hAnsiTheme="minorHAnsi"/>
+        <w:b w:val="0"/>
+        <w:sz w:val="20"/>
+        <w:szCs w:val="20"/>
+      </w:rPr>
+      <w:t>Mediaconstruct</w:t>
+    </w:r>
+    <w:proofErr w:type="spellEnd"/>
     <w:r>
       <w:rPr>
         <w:rFonts w:asciiTheme="minorHAnsi" w:hAnsiTheme="minorHAnsi"/>
@@ -2358,6 +2392,15 @@
         <w:szCs w:val="20"/>
       </w:rPr>
       <w:t xml:space="preserve"> </w:t>
+    </w:r>
+    <w:r>
+      <w:rPr>
+        <w:rFonts w:asciiTheme="minorHAnsi" w:hAnsiTheme="minorHAnsi"/>
+        <w:b w:val="0"/>
+        <w:sz w:val="20"/>
+        <w:szCs w:val="20"/>
+      </w:rPr>
+      <w:tab/>
     </w:r>
   </w:p>
   <w:p>
@@ -2514,9 +2557,8 @@
         <w:szCs w:val="20"/>
         <w:lang w:val="de-DE"/>
       </w:rPr>
-      <w:t xml:space="preserve"> en </w:t>
-    </w:r>
-    <w:proofErr w:type="gramStart"/>
+      <w:t xml:space="preserve"> en France</w:t>
+    </w:r>
     <w:r>
       <w:rPr>
         <w:rFonts w:asciiTheme="minorHAnsi" w:hAnsiTheme="minorHAnsi"/>
@@ -2525,28 +2567,7 @@
         <w:szCs w:val="20"/>
         <w:lang w:val="de-DE"/>
       </w:rPr>
-      <w:t>France</w:t>
-    </w:r>
-    <w:r>
-      <w:rPr>
-        <w:rFonts w:asciiTheme="minorHAnsi" w:hAnsiTheme="minorHAnsi"/>
-        <w:b w:val="0"/>
-        <w:sz w:val="20"/>
-        <w:szCs w:val="20"/>
-        <w:lang w:val="de-DE"/>
-      </w:rPr>
-      <w:t xml:space="preserve"> :</w:t>
-    </w:r>
-    <w:proofErr w:type="gramEnd"/>
-    <w:r>
-      <w:rPr>
-        <w:rFonts w:asciiTheme="minorHAnsi" w:hAnsiTheme="minorHAnsi"/>
-        <w:b w:val="0"/>
-        <w:sz w:val="20"/>
-        <w:szCs w:val="20"/>
-        <w:lang w:val="de-DE"/>
-      </w:rPr>
-      <w:t xml:space="preserve"> </w:t>
+      <w:t xml:space="preserve"> : </w:t>
     </w:r>
     <w:hyperlink r:id="rId4" w:history="1">
       <w:proofErr w:type="spellStart"/>
@@ -2617,6 +2638,72 @@
       </w:rPr>
       <w:t xml:space="preserve"> </w:t>
     </w:r>
+    <w:bookmarkStart w:id="12" w:name="_GoBack"/>
+    <w:bookmarkEnd w:id="12"/>
+    <w:r>
+      <w:rPr>
+        <w:rFonts w:asciiTheme="minorHAnsi" w:hAnsiTheme="minorHAnsi"/>
+        <w:b w:val="0"/>
+        <w:sz w:val="20"/>
+        <w:szCs w:val="20"/>
+        <w:lang w:val="de-DE"/>
+      </w:rPr>
+      <w:tab/>
+    </w:r>
+    <w:r>
+      <w:rPr>
+        <w:rFonts w:asciiTheme="minorHAnsi" w:hAnsiTheme="minorHAnsi"/>
+        <w:b w:val="0"/>
+        <w:sz w:val="20"/>
+        <w:szCs w:val="20"/>
+      </w:rPr>
+      <w:fldChar w:fldCharType="begin"/>
+    </w:r>
+    <w:r>
+      <w:rPr>
+        <w:rFonts w:asciiTheme="minorHAnsi" w:hAnsiTheme="minorHAnsi"/>
+        <w:b w:val="0"/>
+        <w:sz w:val="20"/>
+        <w:szCs w:val="20"/>
+      </w:rPr>
+      <w:instrText>PAGE   \* MERGEFORMAT</w:instrText>
+    </w:r>
+    <w:r>
+      <w:rPr>
+        <w:rFonts w:asciiTheme="minorHAnsi" w:hAnsiTheme="minorHAnsi"/>
+        <w:b w:val="0"/>
+        <w:sz w:val="20"/>
+        <w:szCs w:val="20"/>
+      </w:rPr>
+      <w:fldChar w:fldCharType="separate"/>
+    </w:r>
+    <w:r>
+      <w:rPr>
+        <w:b w:val="0"/>
+        <w:sz w:val="20"/>
+        <w:szCs w:val="20"/>
+      </w:rPr>
+      <w:t>1</w:t>
+    </w:r>
+    <w:r>
+      <w:rPr>
+        <w:rFonts w:asciiTheme="minorHAnsi" w:hAnsiTheme="minorHAnsi"/>
+        <w:b w:val="0"/>
+        <w:sz w:val="20"/>
+        <w:szCs w:val="20"/>
+      </w:rPr>
+      <w:fldChar w:fldCharType="end"/>
+    </w:r>
+  </w:p>
+</w:ftr>
+</file>
+
+<file path=word/footer3.xml><?xml version="1.0" encoding="utf-8"?>
+<w:ftr xmlns:wpc="http://schemas.microsoft.com/office/word/2010/wordprocessingCanvas" xmlns:cx="http://schemas.microsoft.com/office/drawing/2014/chartex" xmlns:cx1="http://schemas.microsoft.com/office/drawing/2015/9/8/chartex" xmlns:cx2="http://schemas.microsoft.com/office/drawing/2015/10/21/chartex" xmlns:cx3="http://schemas.microsoft.com/office/drawing/2016/5/9/chartex" xmlns:cx4="http://schemas.microsoft.com/office/drawing/2016/5/10/chartex" xmlns:cx5="http://schemas.microsoft.com/office/drawing/2016/5/11/chartex" xmlns:cx6="http://schemas.microsoft.com/office/drawing/2016/5/12/chartex" xmlns:cx7="http://schemas.microsoft.com/office/drawing/2016/5/13/chartex" xmlns:cx8="http://schemas.microsoft.com/office/drawing/2016/5/14/chartex" xmlns:mc="http://schemas.openxmlformats.org/markup-compatibility/2006" xmlns:aink="http://schemas.microsoft.com/office/drawing/2016/ink" xmlns:am3d="http://schemas.microsoft.com/office/drawing/2017/model3d" xmlns:o="urn:schemas-microsoft-com:office:office" xmlns:r="http://schemas.openxmlformats.org/officeDocument/2006/relationships" xmlns:m="http://schemas.openxmlformats.org/officeDocument/2006/math" xmlns:v="urn:schemas-microsoft-com:vml" xmlns:wp14="http://schemas.microsoft.com/office/word/2010/wordprocessingDrawing" xmlns:wp="http://schemas.openxmlformats.org/drawingml/2006/wordprocessingDrawing" xmlns:w10="urn:schemas-microsoft-com:office:word" xmlns:w="http://schemas.openxmlformats.org/wordprocessingml/2006/main" xmlns:w14="http://schemas.microsoft.com/office/word/2010/wordml" xmlns:w15="http://schemas.microsoft.com/office/word/2012/wordml" xmlns:w16cid="http://schemas.microsoft.com/office/word/2016/wordml/cid" xmlns:w16se="http://schemas.microsoft.com/office/word/2015/wordml/symex" xmlns:wpg="http://schemas.microsoft.com/office/word/2010/wordprocessingGroup" xmlns:wpi="http://schemas.microsoft.com/office/word/2010/wordprocessingInk" xmlns:wne="http://schemas.microsoft.com/office/word/2006/wordml" xmlns:wps="http://schemas.microsoft.com/office/word/2010/wordprocessingShape" mc:Ignorable="w14 w15 w16se w16cid wp14">
+  <w:p>
+    <w:pPr>
+      <w:pStyle w:val="Pieddepage"/>
+    </w:pPr>
   </w:p>
 </w:ftr>
 </file>
@@ -2647,6 +2734,16 @@
 </file>
 
 <file path=word/header1.xml><?xml version="1.0" encoding="utf-8"?>
+<w:hdr xmlns:wpc="http://schemas.microsoft.com/office/word/2010/wordprocessingCanvas" xmlns:cx="http://schemas.microsoft.com/office/drawing/2014/chartex" xmlns:cx1="http://schemas.microsoft.com/office/drawing/2015/9/8/chartex" xmlns:cx2="http://schemas.microsoft.com/office/drawing/2015/10/21/chartex" xmlns:cx3="http://schemas.microsoft.com/office/drawing/2016/5/9/chartex" xmlns:cx4="http://schemas.microsoft.com/office/drawing/2016/5/10/chartex" xmlns:cx5="http://schemas.microsoft.com/office/drawing/2016/5/11/chartex" xmlns:cx6="http://schemas.microsoft.com/office/drawing/2016/5/12/chartex" xmlns:cx7="http://schemas.microsoft.com/office/drawing/2016/5/13/chartex" xmlns:cx8="http://schemas.microsoft.com/office/drawing/2016/5/14/chartex" xmlns:mc="http://schemas.openxmlformats.org/markup-compatibility/2006" xmlns:aink="http://schemas.microsoft.com/office/drawing/2016/ink" xmlns:am3d="http://schemas.microsoft.com/office/drawing/2017/model3d" xmlns:o="urn:schemas-microsoft-com:office:office" xmlns:r="http://schemas.openxmlformats.org/officeDocument/2006/relationships" xmlns:m="http://schemas.openxmlformats.org/officeDocument/2006/math" xmlns:v="urn:schemas-microsoft-com:vml" xmlns:wp14="http://schemas.microsoft.com/office/word/2010/wordprocessingDrawing" xmlns:wp="http://schemas.openxmlformats.org/drawingml/2006/wordprocessingDrawing" xmlns:w10="urn:schemas-microsoft-com:office:word" xmlns:w="http://schemas.openxmlformats.org/wordprocessingml/2006/main" xmlns:w14="http://schemas.microsoft.com/office/word/2010/wordml" xmlns:w15="http://schemas.microsoft.com/office/word/2012/wordml" xmlns:w16cid="http://schemas.microsoft.com/office/word/2016/wordml/cid" xmlns:w16se="http://schemas.microsoft.com/office/word/2015/wordml/symex" xmlns:wpg="http://schemas.microsoft.com/office/word/2010/wordprocessingGroup" xmlns:wpi="http://schemas.microsoft.com/office/word/2010/wordprocessingInk" xmlns:wne="http://schemas.microsoft.com/office/word/2006/wordml" xmlns:wps="http://schemas.microsoft.com/office/word/2010/wordprocessingShape" mc:Ignorable="w14 w15 w16se w16cid wp14">
+  <w:p>
+    <w:pPr>
+      <w:pStyle w:val="En-tte"/>
+    </w:pPr>
+  </w:p>
+</w:hdr>
+</file>
+
+<file path=word/header2.xml><?xml version="1.0" encoding="utf-8"?>
 <w:hdr xmlns:wpc="http://schemas.microsoft.com/office/word/2010/wordprocessingCanvas" xmlns:cx="http://schemas.microsoft.com/office/drawing/2014/chartex" xmlns:cx1="http://schemas.microsoft.com/office/drawing/2015/9/8/chartex" xmlns:cx2="http://schemas.microsoft.com/office/drawing/2015/10/21/chartex" xmlns:cx3="http://schemas.microsoft.com/office/drawing/2016/5/9/chartex" xmlns:cx4="http://schemas.microsoft.com/office/drawing/2016/5/10/chartex" xmlns:cx5="http://schemas.microsoft.com/office/drawing/2016/5/11/chartex" xmlns:cx6="http://schemas.microsoft.com/office/drawing/2016/5/12/chartex" xmlns:cx7="http://schemas.microsoft.com/office/drawing/2016/5/13/chartex" xmlns:cx8="http://schemas.microsoft.com/office/drawing/2016/5/14/chartex" xmlns:mc="http://schemas.openxmlformats.org/markup-compatibility/2006" xmlns:aink="http://schemas.microsoft.com/office/drawing/2016/ink" xmlns:am3d="http://schemas.microsoft.com/office/drawing/2017/model3d" xmlns:o="urn:schemas-microsoft-com:office:office" xmlns:r="http://schemas.openxmlformats.org/officeDocument/2006/relationships" xmlns:m="http://schemas.openxmlformats.org/officeDocument/2006/math" xmlns:v="urn:schemas-microsoft-com:vml" xmlns:wp14="http://schemas.microsoft.com/office/word/2010/wordprocessingDrawing" xmlns:wp="http://schemas.openxmlformats.org/drawingml/2006/wordprocessingDrawing" xmlns:w10="urn:schemas-microsoft-com:office:word" xmlns:w="http://schemas.openxmlformats.org/wordprocessingml/2006/main" xmlns:w14="http://schemas.microsoft.com/office/word/2010/wordml" xmlns:w15="http://schemas.microsoft.com/office/word/2012/wordml" xmlns:w16cid="http://schemas.microsoft.com/office/word/2016/wordml/cid" xmlns:w16se="http://schemas.microsoft.com/office/word/2015/wordml/symex" xmlns:wpg="http://schemas.microsoft.com/office/word/2010/wordprocessingGroup" xmlns:wpi="http://schemas.microsoft.com/office/word/2010/wordprocessingInk" xmlns:wne="http://schemas.microsoft.com/office/word/2006/wordml" xmlns:wps="http://schemas.microsoft.com/office/word/2010/wordprocessingShape" mc:Ignorable="w14 w15 w16se w16cid wp14">
   <w:p>
     <w:pPr>
@@ -2676,7 +2773,7 @@
           <wp:extent cx="2124075" cy="514350"/>
           <wp:effectExtent l="0" t="0" r="9525" b="0"/>
           <wp:wrapSquare wrapText="bothSides"/>
-          <wp:docPr id="1" name="Image 1"/>
+          <wp:docPr id="9" name="Image 9"/>
           <wp:cNvGraphicFramePr>
             <a:graphicFrameLocks xmlns:a="http://schemas.openxmlformats.org/drawingml/2006/main" noChangeAspect="1"/>
           </wp:cNvGraphicFramePr>
@@ -2877,6 +2974,16 @@
       </w:rPr>
       <w:t>B</w:t>
     </w:r>
+  </w:p>
+</w:hdr>
+</file>
+
+<file path=word/header3.xml><?xml version="1.0" encoding="utf-8"?>
+<w:hdr xmlns:wpc="http://schemas.microsoft.com/office/word/2010/wordprocessingCanvas" xmlns:cx="http://schemas.microsoft.com/office/drawing/2014/chartex" xmlns:cx1="http://schemas.microsoft.com/office/drawing/2015/9/8/chartex" xmlns:cx2="http://schemas.microsoft.com/office/drawing/2015/10/21/chartex" xmlns:cx3="http://schemas.microsoft.com/office/drawing/2016/5/9/chartex" xmlns:cx4="http://schemas.microsoft.com/office/drawing/2016/5/10/chartex" xmlns:cx5="http://schemas.microsoft.com/office/drawing/2016/5/11/chartex" xmlns:cx6="http://schemas.microsoft.com/office/drawing/2016/5/12/chartex" xmlns:cx7="http://schemas.microsoft.com/office/drawing/2016/5/13/chartex" xmlns:cx8="http://schemas.microsoft.com/office/drawing/2016/5/14/chartex" xmlns:mc="http://schemas.openxmlformats.org/markup-compatibility/2006" xmlns:aink="http://schemas.microsoft.com/office/drawing/2016/ink" xmlns:am3d="http://schemas.microsoft.com/office/drawing/2017/model3d" xmlns:o="urn:schemas-microsoft-com:office:office" xmlns:r="http://schemas.openxmlformats.org/officeDocument/2006/relationships" xmlns:m="http://schemas.openxmlformats.org/officeDocument/2006/math" xmlns:v="urn:schemas-microsoft-com:vml" xmlns:wp14="http://schemas.microsoft.com/office/word/2010/wordprocessingDrawing" xmlns:wp="http://schemas.openxmlformats.org/drawingml/2006/wordprocessingDrawing" xmlns:w10="urn:schemas-microsoft-com:office:word" xmlns:w="http://schemas.openxmlformats.org/wordprocessingml/2006/main" xmlns:w14="http://schemas.microsoft.com/office/word/2010/wordml" xmlns:w15="http://schemas.microsoft.com/office/word/2012/wordml" xmlns:w16cid="http://schemas.microsoft.com/office/word/2016/wordml/cid" xmlns:w16se="http://schemas.microsoft.com/office/word/2015/wordml/symex" xmlns:wpg="http://schemas.microsoft.com/office/word/2010/wordprocessingGroup" xmlns:wpi="http://schemas.microsoft.com/office/word/2010/wordprocessingInk" xmlns:wne="http://schemas.microsoft.com/office/word/2006/wordml" xmlns:wps="http://schemas.microsoft.com/office/word/2010/wordprocessingShape" mc:Ignorable="w14 w15 w16se w16cid wp14">
+  <w:p>
+    <w:pPr>
+      <w:pStyle w:val="En-tte"/>
+    </w:pPr>
   </w:p>
 </w:hdr>
 </file>
@@ -4387,7 +4494,7 @@
 </file>
 
 <file path=customXml/itemProps1.xml><?xml version="1.0" encoding="utf-8"?>
-<ds:datastoreItem xmlns:ds="http://schemas.openxmlformats.org/officeDocument/2006/customXml" ds:itemID="{53BAC8B5-577D-44DA-82CE-296D1AC2C25B}">
+<ds:datastoreItem xmlns:ds="http://schemas.openxmlformats.org/officeDocument/2006/customXml" ds:itemID="{D1915CD7-6334-41E0-A29B-9D6C684FF570}">
   <ds:schemaRefs>
     <ds:schemaRef ds:uri="http://schemas.openxmlformats.org/officeDocument/2006/bibliography"/>
   </ds:schemaRefs>

</xml_diff>